<commit_message>
Documento y validacion Informe Mensual
</commit_message>
<xml_diff>
--- a/src/assets/documentos/informeMensual.docx
+++ b/src/assets/documentos/informeMensual.docx
@@ -2455,27 +2455,7 @@
           <w:sz w:val="24"/>
           <w:szCs w:val="24"/>
         </w:rPr>
-        <w:t>{descripcion</w:t>
-      </w:r>
-      <w:proofErr w:type="gramStart"/>
-      <w:r>
-        <w:rPr>
-          <w:rFonts w:ascii="Arial" w:eastAsia="Arial" w:hAnsi="Arial" w:cs="Arial"/>
-          <w:color w:val="000000"/>
-          <w:sz w:val="24"/>
-          <w:szCs w:val="24"/>
-        </w:rPr>
-        <w:t>1}{</w:t>
-      </w:r>
-      <w:proofErr w:type="gramEnd"/>
-      <w:r>
-        <w:rPr>
-          <w:rFonts w:ascii="Arial" w:eastAsia="Arial" w:hAnsi="Arial" w:cs="Arial"/>
-          <w:color w:val="000000"/>
-          <w:sz w:val="24"/>
-          <w:szCs w:val="24"/>
-        </w:rPr>
-        <w:t>/recursos}</w:t>
+        <w:t>{descripcion1}{/recursos}</w:t>
       </w:r>
     </w:p>
     <w:p>
@@ -3020,27 +3000,7 @@
           <w:sz w:val="24"/>
           <w:szCs w:val="24"/>
         </w:rPr>
-        <w:t xml:space="preserve">niños y niñas de taller de manualidades por el día de la madre coordinado con la maestra del décimo de básica </w:t>
-      </w:r>
-      <w:proofErr w:type="gramStart"/>
-      <w:r>
-        <w:rPr>
-          <w:rFonts w:ascii="Arial" w:eastAsia="Arial" w:hAnsi="Arial" w:cs="Arial"/>
-          <w:color w:val="000000"/>
-          <w:sz w:val="24"/>
-          <w:szCs w:val="24"/>
-        </w:rPr>
-        <w:t>de  la</w:t>
-      </w:r>
-      <w:proofErr w:type="gramEnd"/>
-      <w:r>
-        <w:rPr>
-          <w:rFonts w:ascii="Arial" w:eastAsia="Arial" w:hAnsi="Arial" w:cs="Arial"/>
-          <w:color w:val="000000"/>
-          <w:sz w:val="24"/>
-          <w:szCs w:val="24"/>
-        </w:rPr>
-        <w:t xml:space="preserve"> escuela La Consolación</w:t>
+        <w:t>niños y niñas de taller de manualidades por el día de la madre coordinado con la maestra del décimo de básica de  la escuela La Consolación</w:t>
       </w:r>
     </w:p>
     <w:p>
@@ -3161,18 +3121,10 @@
     </w:p>
     <w:p>
       <w:pPr>
-        <w:pBdr>
-          <w:top w:val="nil"/>
-          <w:left w:val="nil"/>
-          <w:bottom w:val="nil"/>
-          <w:right w:val="nil"/>
-          <w:between w:val="nil"/>
-        </w:pBdr>
-        <w:spacing w:after="0" w:line="240" w:lineRule="auto"/>
-        <w:jc w:val="both"/>
-        <w:rPr>
-          <w:rFonts w:ascii="Arial" w:eastAsia="Arial" w:hAnsi="Arial" w:cs="Arial"/>
-          <w:color w:val="000000"/>
+        <w:spacing w:after="0"/>
+        <w:jc w:val="both"/>
+        <w:rPr>
+          <w:rFonts w:ascii="Arial" w:hAnsi="Arial" w:cs="Arial"/>
           <w:sz w:val="24"/>
           <w:szCs w:val="24"/>
         </w:rPr>
@@ -3264,18 +3216,7 @@
                 <w:sz w:val="24"/>
                 <w:szCs w:val="24"/>
               </w:rPr>
-              <w:t>{</w:t>
-            </w:r>
-            <w:proofErr w:type="gramStart"/>
-            <w:r>
-              <w:rPr>
-                <w:rFonts w:ascii="Arial" w:eastAsia="Arial" w:hAnsi="Arial" w:cs="Arial"/>
-                <w:b w:val="0"/>
-                <w:color w:val="000000"/>
-                <w:sz w:val="24"/>
-                <w:szCs w:val="24"/>
-              </w:rPr>
-              <w:t>MESINFORME}</w:t>
+              <w:t>{MESINFORME}</w:t>
             </w:r>
             <w:r>
               <w:rPr>
@@ -3285,18 +3226,7 @@
                 <w:sz w:val="24"/>
                 <w:szCs w:val="24"/>
               </w:rPr>
-              <w:t xml:space="preserve">  DEL</w:t>
-            </w:r>
-            <w:proofErr w:type="gramEnd"/>
-            <w:r>
-              <w:rPr>
-                <w:rFonts w:ascii="Arial" w:eastAsia="Arial" w:hAnsi="Arial" w:cs="Arial"/>
-                <w:b w:val="0"/>
-                <w:color w:val="000000"/>
-                <w:sz w:val="24"/>
-                <w:szCs w:val="24"/>
-              </w:rPr>
-              <w:t xml:space="preserve"> </w:t>
+              <w:t xml:space="preserve">  DEL </w:t>
             </w:r>
             <w:r>
               <w:rPr>
@@ -3386,34 +3316,7 @@
           </w:tcPr>
           <w:p>
             <w:pPr>
-              <w:jc w:val="both"/>
-              <w:rPr>
-                <w:rFonts w:ascii="Arial" w:eastAsia="Arial" w:hAnsi="Arial" w:cs="Arial"/>
-                <w:color w:val="000000"/>
-                <w:sz w:val="24"/>
-                <w:szCs w:val="24"/>
-              </w:rPr>
-            </w:pPr>
-            <w:r>
-              <w:rPr>
-                <w:rFonts w:ascii="Arial" w:eastAsia="Arial" w:hAnsi="Arial" w:cs="Arial"/>
-                <w:b w:val="0"/>
-                <w:color w:val="000000"/>
-                <w:sz w:val="24"/>
-                <w:szCs w:val="24"/>
-              </w:rPr>
-              <w:t xml:space="preserve">Taller "Agua y salud jugando y aprendiendo para la Vida" </w:t>
-            </w:r>
-          </w:p>
-          <w:p>
-            <w:pPr>
-              <w:pBdr>
-                <w:top w:val="nil"/>
-                <w:left w:val="nil"/>
-                <w:bottom w:val="nil"/>
-                <w:right w:val="nil"/>
-                <w:between w:val="nil"/>
-              </w:pBdr>
+              <w:ind w:left="360"/>
               <w:jc w:val="both"/>
               <w:rPr>
                 <w:rFonts w:ascii="Arial" w:eastAsia="Arial" w:hAnsi="Arial" w:cs="Arial"/>
@@ -3468,50 +3371,6 @@
             <w:cnfStyle w:val="001000000000" w:firstRow="0" w:lastRow="0" w:firstColumn="1" w:lastColumn="0" w:oddVBand="0" w:evenVBand="0" w:oddHBand="0" w:evenHBand="0" w:firstRowFirstColumn="0" w:firstRowLastColumn="0" w:lastRowFirstColumn="0" w:lastRowLastColumn="0"/>
             <w:tcW w:w="6771" w:type="dxa"/>
           </w:tcPr>
-          <w:p>
-            <w:pPr>
-              <w:jc w:val="both"/>
-              <w:rPr>
-                <w:rFonts w:ascii="Arial" w:eastAsia="Arial" w:hAnsi="Arial" w:cs="Arial"/>
-                <w:color w:val="000000"/>
-                <w:sz w:val="24"/>
-                <w:szCs w:val="24"/>
-              </w:rPr>
-            </w:pPr>
-            <w:r>
-              <w:rPr>
-                <w:rFonts w:ascii="Arial" w:eastAsia="Arial" w:hAnsi="Arial" w:cs="Arial"/>
-                <w:b w:val="0"/>
-                <w:color w:val="000000"/>
-                <w:sz w:val="24"/>
-                <w:szCs w:val="24"/>
-              </w:rPr>
-              <w:lastRenderedPageBreak/>
-              <w:t xml:space="preserve">Actividades recreativas y manuales con adultos mayores por el </w:t>
-            </w:r>
-            <w:proofErr w:type="spellStart"/>
-            <w:r>
-              <w:rPr>
-                <w:rFonts w:ascii="Arial" w:eastAsia="Arial" w:hAnsi="Arial" w:cs="Arial"/>
-                <w:b w:val="0"/>
-                <w:color w:val="000000"/>
-                <w:sz w:val="24"/>
-                <w:szCs w:val="24"/>
-              </w:rPr>
-              <w:t>dìa</w:t>
-            </w:r>
-            <w:proofErr w:type="spellEnd"/>
-            <w:r>
-              <w:rPr>
-                <w:rFonts w:ascii="Arial" w:eastAsia="Arial" w:hAnsi="Arial" w:cs="Arial"/>
-                <w:b w:val="0"/>
-                <w:color w:val="000000"/>
-                <w:sz w:val="24"/>
-                <w:szCs w:val="24"/>
-              </w:rPr>
-              <w:t xml:space="preserve"> de la madre</w:t>
-            </w:r>
-          </w:p>
           <w:p>
             <w:pPr>
               <w:jc w:val="both"/>
@@ -3592,6 +3451,7 @@
                 <w:sz w:val="24"/>
                 <w:szCs w:val="24"/>
               </w:rPr>
+              <w:lastRenderedPageBreak/>
               <w:t xml:space="preserve">Total </w:t>
             </w:r>
           </w:p>
@@ -3807,29 +3667,7 @@
                 <w:sz w:val="24"/>
                 <w:szCs w:val="24"/>
               </w:rPr>
-              <w:t xml:space="preserve">BENEFICIARIOS DEL MES DE </w:t>
-            </w:r>
-            <w:proofErr w:type="gramStart"/>
-            <w:r>
-              <w:rPr>
-                <w:rFonts w:ascii="Arial" w:eastAsia="Arial" w:hAnsi="Arial" w:cs="Arial"/>
-                <w:b/>
-                <w:color w:val="000000"/>
-                <w:sz w:val="24"/>
-                <w:szCs w:val="24"/>
-              </w:rPr>
-              <w:t>MAYO  DEL</w:t>
-            </w:r>
-            <w:proofErr w:type="gramEnd"/>
-            <w:r>
-              <w:rPr>
-                <w:rFonts w:ascii="Arial" w:eastAsia="Arial" w:hAnsi="Arial" w:cs="Arial"/>
-                <w:b/>
-                <w:color w:val="000000"/>
-                <w:sz w:val="24"/>
-                <w:szCs w:val="24"/>
-              </w:rPr>
-              <w:t xml:space="preserve"> 2022</w:t>
+              <w:t>BENEFICIARIOS DEL MES DE MAYO  DEL 2022</w:t>
             </w:r>
           </w:p>
           <w:p>
@@ -4631,7 +4469,7 @@
                 <w:sz w:val="24"/>
                 <w:szCs w:val="24"/>
               </w:rPr>
-              <w:t>20</w:t>
+              <w:t>{rema}</w:t>
             </w:r>
           </w:p>
         </w:tc>
@@ -4674,7 +4512,27 @@
                 <w:sz w:val="24"/>
                 <w:szCs w:val="24"/>
               </w:rPr>
-              <w:t>13</w:t>
+              <w:t>{</w:t>
+            </w:r>
+            <w:proofErr w:type="spellStart"/>
+            <w:r>
+              <w:rPr>
+                <w:rFonts w:ascii="Arial" w:eastAsia="Arial" w:hAnsi="Arial" w:cs="Arial"/>
+                <w:color w:val="000000"/>
+                <w:sz w:val="24"/>
+                <w:szCs w:val="24"/>
+              </w:rPr>
+              <w:t>refe</w:t>
+            </w:r>
+            <w:proofErr w:type="spellEnd"/>
+            <w:r>
+              <w:rPr>
+                <w:rFonts w:ascii="Arial" w:eastAsia="Arial" w:hAnsi="Arial" w:cs="Arial"/>
+                <w:color w:val="000000"/>
+                <w:sz w:val="24"/>
+                <w:szCs w:val="24"/>
+              </w:rPr>
+              <w:t>}</w:t>
             </w:r>
           </w:p>
         </w:tc>
@@ -4751,7 +4609,27 @@
                 <w:sz w:val="24"/>
                 <w:szCs w:val="24"/>
               </w:rPr>
-              <w:t>54</w:t>
+              <w:t>{</w:t>
+            </w:r>
+            <w:proofErr w:type="spellStart"/>
+            <w:r>
+              <w:rPr>
+                <w:rFonts w:ascii="Arial" w:eastAsia="Arial" w:hAnsi="Arial" w:cs="Arial"/>
+                <w:color w:val="000000"/>
+                <w:sz w:val="24"/>
+                <w:szCs w:val="24"/>
+              </w:rPr>
+              <w:t>bima</w:t>
+            </w:r>
+            <w:proofErr w:type="spellEnd"/>
+            <w:r>
+              <w:rPr>
+                <w:rFonts w:ascii="Arial" w:eastAsia="Arial" w:hAnsi="Arial" w:cs="Arial"/>
+                <w:color w:val="000000"/>
+                <w:sz w:val="24"/>
+                <w:szCs w:val="24"/>
+              </w:rPr>
+              <w:t>}</w:t>
             </w:r>
           </w:p>
         </w:tc>
@@ -4793,7 +4671,7 @@
                 <w:sz w:val="24"/>
                 <w:szCs w:val="24"/>
               </w:rPr>
-              <w:t>58</w:t>
+              <w:t>{bife}</w:t>
             </w:r>
           </w:p>
         </w:tc>
@@ -4870,7 +4748,27 @@
                 <w:sz w:val="24"/>
                 <w:szCs w:val="24"/>
               </w:rPr>
-              <w:t>41</w:t>
+              <w:t>{</w:t>
+            </w:r>
+            <w:proofErr w:type="spellStart"/>
+            <w:r>
+              <w:rPr>
+                <w:rFonts w:ascii="Arial" w:eastAsia="Arial" w:hAnsi="Arial" w:cs="Arial"/>
+                <w:color w:val="000000"/>
+                <w:sz w:val="24"/>
+                <w:szCs w:val="24"/>
+              </w:rPr>
+              <w:t>inma</w:t>
+            </w:r>
+            <w:proofErr w:type="spellEnd"/>
+            <w:r>
+              <w:rPr>
+                <w:rFonts w:ascii="Arial" w:eastAsia="Arial" w:hAnsi="Arial" w:cs="Arial"/>
+                <w:color w:val="000000"/>
+                <w:sz w:val="24"/>
+                <w:szCs w:val="24"/>
+              </w:rPr>
+              <w:t>}</w:t>
             </w:r>
           </w:p>
         </w:tc>
@@ -4913,7 +4811,27 @@
                 <w:sz w:val="24"/>
                 <w:szCs w:val="24"/>
               </w:rPr>
-              <w:t>65</w:t>
+              <w:t>{</w:t>
+            </w:r>
+            <w:proofErr w:type="spellStart"/>
+            <w:r>
+              <w:rPr>
+                <w:rFonts w:ascii="Arial" w:eastAsia="Arial" w:hAnsi="Arial" w:cs="Arial"/>
+                <w:color w:val="000000"/>
+                <w:sz w:val="24"/>
+                <w:szCs w:val="24"/>
+              </w:rPr>
+              <w:t>infe</w:t>
+            </w:r>
+            <w:proofErr w:type="spellEnd"/>
+            <w:r>
+              <w:rPr>
+                <w:rFonts w:ascii="Arial" w:eastAsia="Arial" w:hAnsi="Arial" w:cs="Arial"/>
+                <w:color w:val="000000"/>
+                <w:sz w:val="24"/>
+                <w:szCs w:val="24"/>
+              </w:rPr>
+              <w:t>}</w:t>
             </w:r>
           </w:p>
         </w:tc>
@@ -4990,7 +4908,27 @@
                 <w:sz w:val="24"/>
                 <w:szCs w:val="24"/>
               </w:rPr>
-              <w:t>26</w:t>
+              <w:t>{</w:t>
+            </w:r>
+            <w:proofErr w:type="spellStart"/>
+            <w:r>
+              <w:rPr>
+                <w:rFonts w:ascii="Arial" w:eastAsia="Arial" w:hAnsi="Arial" w:cs="Arial"/>
+                <w:color w:val="000000"/>
+                <w:sz w:val="24"/>
+                <w:szCs w:val="24"/>
+              </w:rPr>
+              <w:t>imma</w:t>
+            </w:r>
+            <w:proofErr w:type="spellEnd"/>
+            <w:r>
+              <w:rPr>
+                <w:rFonts w:ascii="Arial" w:eastAsia="Arial" w:hAnsi="Arial" w:cs="Arial"/>
+                <w:color w:val="000000"/>
+                <w:sz w:val="24"/>
+                <w:szCs w:val="24"/>
+              </w:rPr>
+              <w:t>}</w:t>
             </w:r>
           </w:p>
         </w:tc>
@@ -5033,7 +4971,27 @@
                 <w:sz w:val="24"/>
                 <w:szCs w:val="24"/>
               </w:rPr>
-              <w:t>42</w:t>
+              <w:t>{</w:t>
+            </w:r>
+            <w:proofErr w:type="spellStart"/>
+            <w:r>
+              <w:rPr>
+                <w:rFonts w:ascii="Arial" w:eastAsia="Arial" w:hAnsi="Arial" w:cs="Arial"/>
+                <w:color w:val="000000"/>
+                <w:sz w:val="24"/>
+                <w:szCs w:val="24"/>
+              </w:rPr>
+              <w:t>imfe</w:t>
+            </w:r>
+            <w:proofErr w:type="spellEnd"/>
+            <w:r>
+              <w:rPr>
+                <w:rFonts w:ascii="Arial" w:eastAsia="Arial" w:hAnsi="Arial" w:cs="Arial"/>
+                <w:color w:val="000000"/>
+                <w:sz w:val="24"/>
+                <w:szCs w:val="24"/>
+              </w:rPr>
+              <w:t>}</w:t>
             </w:r>
           </w:p>
         </w:tc>
@@ -5172,29 +5130,7 @@
                 <w:sz w:val="24"/>
                 <w:szCs w:val="24"/>
               </w:rPr>
-              <w:t xml:space="preserve">BENEFICIARIOS DEL MES DE </w:t>
-            </w:r>
-            <w:proofErr w:type="gramStart"/>
-            <w:r>
-              <w:rPr>
-                <w:rFonts w:ascii="Arial" w:eastAsia="Arial" w:hAnsi="Arial" w:cs="Arial"/>
-                <w:b/>
-                <w:color w:val="000000"/>
-                <w:sz w:val="24"/>
-                <w:szCs w:val="24"/>
-              </w:rPr>
-              <w:t>MAYO  DEL</w:t>
-            </w:r>
-            <w:proofErr w:type="gramEnd"/>
-            <w:r>
-              <w:rPr>
-                <w:rFonts w:ascii="Arial" w:eastAsia="Arial" w:hAnsi="Arial" w:cs="Arial"/>
-                <w:b/>
-                <w:color w:val="000000"/>
-                <w:sz w:val="24"/>
-                <w:szCs w:val="24"/>
-              </w:rPr>
-              <w:t xml:space="preserve"> 2022</w:t>
+              <w:t>BENEFICIARIOS DEL MES DE MAYO  DEL 2022</w:t>
             </w:r>
           </w:p>
         </w:tc>
@@ -5585,7 +5521,27 @@
                 <w:sz w:val="24"/>
                 <w:szCs w:val="24"/>
               </w:rPr>
-              <w:t>41</w:t>
+              <w:t>{</w:t>
+            </w:r>
+            <w:proofErr w:type="spellStart"/>
+            <w:r>
+              <w:rPr>
+                <w:rFonts w:ascii="Arial" w:eastAsia="Arial" w:hAnsi="Arial" w:cs="Arial"/>
+                <w:color w:val="000000"/>
+                <w:sz w:val="24"/>
+                <w:szCs w:val="24"/>
+              </w:rPr>
+              <w:t>tama</w:t>
+            </w:r>
+            <w:proofErr w:type="spellEnd"/>
+            <w:r>
+              <w:rPr>
+                <w:rFonts w:ascii="Arial" w:eastAsia="Arial" w:hAnsi="Arial" w:cs="Arial"/>
+                <w:color w:val="000000"/>
+                <w:sz w:val="24"/>
+                <w:szCs w:val="24"/>
+              </w:rPr>
+              <w:t>}</w:t>
             </w:r>
           </w:p>
         </w:tc>
@@ -5628,7 +5584,27 @@
                 <w:sz w:val="24"/>
                 <w:szCs w:val="24"/>
               </w:rPr>
-              <w:t>91</w:t>
+              <w:t>{</w:t>
+            </w:r>
+            <w:proofErr w:type="spellStart"/>
+            <w:r>
+              <w:rPr>
+                <w:rFonts w:ascii="Arial" w:eastAsia="Arial" w:hAnsi="Arial" w:cs="Arial"/>
+                <w:color w:val="000000"/>
+                <w:sz w:val="24"/>
+                <w:szCs w:val="24"/>
+              </w:rPr>
+              <w:t>tafe</w:t>
+            </w:r>
+            <w:proofErr w:type="spellEnd"/>
+            <w:r>
+              <w:rPr>
+                <w:rFonts w:ascii="Arial" w:eastAsia="Arial" w:hAnsi="Arial" w:cs="Arial"/>
+                <w:color w:val="000000"/>
+                <w:sz w:val="24"/>
+                <w:szCs w:val="24"/>
+              </w:rPr>
+              <w:t>}</w:t>
             </w:r>
           </w:p>
         </w:tc>
@@ -5698,15 +5674,6 @@
                 <w:szCs w:val="24"/>
               </w:rPr>
             </w:pPr>
-            <w:r>
-              <w:rPr>
-                <w:rFonts w:ascii="Arial" w:eastAsia="Arial" w:hAnsi="Arial" w:cs="Arial"/>
-                <w:color w:val="000000"/>
-                <w:sz w:val="24"/>
-                <w:szCs w:val="24"/>
-              </w:rPr>
-              <w:t>89</w:t>
-            </w:r>
           </w:p>
         </w:tc>
         <w:tc>
@@ -5750,7 +5717,7 @@
                 <w:sz w:val="24"/>
                 <w:szCs w:val="24"/>
               </w:rPr>
-              <w:t>540</w:t>
+              <w:t>{Subtotal}</w:t>
             </w:r>
           </w:p>
         </w:tc>
@@ -5950,7 +5917,29 @@
                 <w:sz w:val="24"/>
                 <w:szCs w:val="24"/>
               </w:rPr>
-              <w:t>255</w:t>
+              <w:t>{</w:t>
+            </w:r>
+            <w:proofErr w:type="spellStart"/>
+            <w:r>
+              <w:rPr>
+                <w:rFonts w:ascii="Arial" w:eastAsia="Arial" w:hAnsi="Arial" w:cs="Arial"/>
+                <w:b/>
+                <w:color w:val="000000"/>
+                <w:sz w:val="24"/>
+                <w:szCs w:val="24"/>
+              </w:rPr>
+              <w:t>toEvento</w:t>
+            </w:r>
+            <w:proofErr w:type="spellEnd"/>
+            <w:r>
+              <w:rPr>
+                <w:rFonts w:ascii="Arial" w:eastAsia="Arial" w:hAnsi="Arial" w:cs="Arial"/>
+                <w:b/>
+                <w:color w:val="000000"/>
+                <w:sz w:val="24"/>
+                <w:szCs w:val="24"/>
+              </w:rPr>
+              <w:t>}</w:t>
             </w:r>
           </w:p>
         </w:tc>
@@ -6095,28 +6084,6 @@
                 <w:szCs w:val="24"/>
               </w:rPr>
             </w:pPr>
-            <w:proofErr w:type="gramStart"/>
-            <w:r>
-              <w:rPr>
-                <w:rFonts w:ascii="Arial" w:eastAsia="Arial" w:hAnsi="Arial" w:cs="Arial"/>
-                <w:b/>
-                <w:color w:val="000000"/>
-                <w:sz w:val="24"/>
-                <w:szCs w:val="24"/>
-              </w:rPr>
-              <w:t>Total</w:t>
-            </w:r>
-            <w:proofErr w:type="gramEnd"/>
-            <w:r>
-              <w:rPr>
-                <w:rFonts w:ascii="Arial" w:eastAsia="Arial" w:hAnsi="Arial" w:cs="Arial"/>
-                <w:b/>
-                <w:color w:val="000000"/>
-                <w:sz w:val="24"/>
-                <w:szCs w:val="24"/>
-              </w:rPr>
-              <w:t xml:space="preserve"> mes de mayo</w:t>
-            </w:r>
           </w:p>
         </w:tc>
         <w:tc>
@@ -6152,16 +6119,6 @@
                 <w:szCs w:val="24"/>
               </w:rPr>
             </w:pPr>
-            <w:r>
-              <w:rPr>
-                <w:rFonts w:ascii="Arial" w:eastAsia="Arial" w:hAnsi="Arial" w:cs="Arial"/>
-                <w:b/>
-                <w:color w:val="000000"/>
-                <w:sz w:val="24"/>
-                <w:szCs w:val="24"/>
-              </w:rPr>
-              <w:t>795</w:t>
-            </w:r>
           </w:p>
         </w:tc>
       </w:tr>
@@ -6306,6 +6263,26 @@
                 <w:highlight w:val="yellow"/>
               </w:rPr>
             </w:pPr>
+            <w:r>
+              <w:rPr>
+                <w:rFonts w:ascii="Arial" w:eastAsia="Arial" w:hAnsi="Arial" w:cs="Arial"/>
+                <w:b/>
+                <w:color w:val="000000"/>
+                <w:sz w:val="24"/>
+                <w:szCs w:val="24"/>
+              </w:rPr>
+              <w:t xml:space="preserve">Total mes de </w:t>
+            </w:r>
+            <w:r>
+              <w:rPr>
+                <w:rFonts w:ascii="Arial" w:eastAsia="Arial" w:hAnsi="Arial" w:cs="Arial"/>
+                <w:b/>
+                <w:color w:val="000000"/>
+                <w:sz w:val="24"/>
+                <w:szCs w:val="24"/>
+              </w:rPr>
+              <w:t>{mes}</w:t>
+            </w:r>
           </w:p>
         </w:tc>
         <w:tc>
@@ -6341,6 +6318,38 @@
                 <w:highlight w:val="yellow"/>
               </w:rPr>
             </w:pPr>
+            <w:r>
+              <w:rPr>
+                <w:rFonts w:ascii="Arial" w:eastAsia="Arial" w:hAnsi="Arial" w:cs="Arial"/>
+                <w:b/>
+                <w:color w:val="000000"/>
+                <w:sz w:val="24"/>
+                <w:szCs w:val="24"/>
+              </w:rPr>
+              <w:t>{</w:t>
+            </w:r>
+            <w:proofErr w:type="spellStart"/>
+            <w:r>
+              <w:rPr>
+                <w:rFonts w:ascii="Arial" w:eastAsia="Arial" w:hAnsi="Arial" w:cs="Arial"/>
+                <w:b/>
+                <w:color w:val="000000"/>
+                <w:sz w:val="24"/>
+                <w:szCs w:val="24"/>
+              </w:rPr>
+              <w:t>tobeneficiados</w:t>
+            </w:r>
+            <w:proofErr w:type="spellEnd"/>
+            <w:r>
+              <w:rPr>
+                <w:rFonts w:ascii="Arial" w:eastAsia="Arial" w:hAnsi="Arial" w:cs="Arial"/>
+                <w:b/>
+                <w:color w:val="000000"/>
+                <w:sz w:val="24"/>
+                <w:szCs w:val="24"/>
+              </w:rPr>
+              <w:t>}</w:t>
+            </w:r>
           </w:p>
         </w:tc>
       </w:tr>
@@ -6603,7 +6612,6 @@
                 <w:szCs w:val="24"/>
               </w:rPr>
             </w:pPr>
-            <w:proofErr w:type="gramStart"/>
             <w:r>
               <w:rPr>
                 <w:rFonts w:ascii="Arial" w:eastAsia="Arial" w:hAnsi="Arial" w:cs="Arial"/>
@@ -6614,7 +6622,6 @@
               </w:rPr>
               <w:t>Total</w:t>
             </w:r>
-            <w:proofErr w:type="gramEnd"/>
             <w:r>
               <w:rPr>
                 <w:rFonts w:ascii="Arial" w:eastAsia="Arial" w:hAnsi="Arial" w:cs="Arial"/>
@@ -6623,7 +6630,17 @@
                 <w:sz w:val="24"/>
                 <w:szCs w:val="24"/>
               </w:rPr>
-              <w:t xml:space="preserve"> de fondo bibliográfico sin código de activo fijo </w:t>
+              <w:t xml:space="preserve"> </w:t>
+            </w:r>
+            <w:r>
+              <w:rPr>
+                <w:rFonts w:ascii="Arial" w:eastAsia="Arial" w:hAnsi="Arial" w:cs="Arial"/>
+                <w:b w:val="0"/>
+                <w:color w:val="000000"/>
+                <w:sz w:val="24"/>
+                <w:szCs w:val="24"/>
+              </w:rPr>
+              <w:t xml:space="preserve">de fondo bibliográfico sin código de activo fijo </w:t>
             </w:r>
             <w:r>
               <w:rPr>
@@ -6699,7 +6716,6 @@
                 <w:szCs w:val="24"/>
               </w:rPr>
             </w:pPr>
-            <w:proofErr w:type="gramStart"/>
             <w:r>
               <w:rPr>
                 <w:rFonts w:ascii="Arial" w:eastAsia="Arial" w:hAnsi="Arial" w:cs="Arial"/>
@@ -6708,18 +6724,7 @@
                 <w:sz w:val="24"/>
                 <w:szCs w:val="24"/>
               </w:rPr>
-              <w:t>Total</w:t>
-            </w:r>
-            <w:proofErr w:type="gramEnd"/>
-            <w:r>
-              <w:rPr>
-                <w:rFonts w:ascii="Arial" w:eastAsia="Arial" w:hAnsi="Arial" w:cs="Arial"/>
-                <w:b w:val="0"/>
-                <w:color w:val="000000"/>
-                <w:sz w:val="24"/>
-                <w:szCs w:val="24"/>
-              </w:rPr>
-              <w:t xml:space="preserve"> de fondo bibliográfico ingresado en el PMB</w:t>
+              <w:t>Total de fondo bibliográfico ingresado en el PMB</w:t>
             </w:r>
           </w:p>
         </w:tc>
@@ -7070,27 +7075,7 @@
           <w:sz w:val="24"/>
           <w:szCs w:val="24"/>
         </w:rPr>
-        <w:t>{descripcion</w:t>
-      </w:r>
-      <w:proofErr w:type="gramStart"/>
-      <w:r>
-        <w:rPr>
-          <w:rFonts w:ascii="Arial" w:eastAsia="Arial" w:hAnsi="Arial" w:cs="Arial"/>
-          <w:color w:val="000000"/>
-          <w:sz w:val="24"/>
-          <w:szCs w:val="24"/>
-        </w:rPr>
-        <w:t>4}{</w:t>
-      </w:r>
-      <w:proofErr w:type="gramEnd"/>
-      <w:r>
-        <w:rPr>
-          <w:rFonts w:ascii="Arial" w:eastAsia="Arial" w:hAnsi="Arial" w:cs="Arial"/>
-          <w:color w:val="000000"/>
-          <w:sz w:val="24"/>
-          <w:szCs w:val="24"/>
-        </w:rPr>
-        <w:t>/resultados}</w:t>
+        <w:t>{descripcion4}{/resultados}</w:t>
       </w:r>
     </w:p>
     <w:p>
@@ -7799,336 +7784,160 @@
     </w:p>
     <w:p>
       <w:pPr>
-        <w:pBdr>
-          <w:top w:val="nil"/>
-          <w:left w:val="nil"/>
-          <w:bottom w:val="nil"/>
-          <w:right w:val="nil"/>
-          <w:between w:val="nil"/>
-        </w:pBdr>
-        <w:spacing w:after="0" w:line="240" w:lineRule="auto"/>
-        <w:jc w:val="both"/>
-        <w:rPr>
-          <w:rFonts w:ascii="Arial" w:eastAsia="Arial" w:hAnsi="Arial" w:cs="Arial"/>
-          <w:b/>
-          <w:color w:val="000000"/>
-          <w:sz w:val="24"/>
-          <w:szCs w:val="24"/>
-        </w:rPr>
-      </w:pPr>
-    </w:p>
-    <w:p>
-      <w:pPr>
+        <w:spacing w:after="0"/>
+        <w:jc w:val="both"/>
         <w:rPr>
           <w:rFonts w:ascii="Arial" w:hAnsi="Arial" w:cs="Arial"/>
           <w:b/>
-          <w:sz w:val="24"/>
-          <w:szCs w:val="24"/>
-        </w:rPr>
-      </w:pPr>
-      <w:r>
-        <w:rPr>
-          <w:rFonts w:ascii="Arial" w:eastAsia="Arial" w:hAnsi="Arial" w:cs="Arial"/>
-          <w:b/>
-          <w:sz w:val="24"/>
-          <w:szCs w:val="24"/>
-        </w:rPr>
-        <w:t xml:space="preserve">   </w:t>
-      </w:r>
+          <w:bCs/>
+          <w:sz w:val="24"/>
+          <w:szCs w:val="24"/>
+        </w:rPr>
+      </w:pPr>
       <w:r>
         <w:rPr>
           <w:rFonts w:ascii="Arial" w:hAnsi="Arial" w:cs="Arial"/>
           <w:b/>
-          <w:sz w:val="24"/>
-          <w:szCs w:val="24"/>
-        </w:rPr>
-        <w:t>Taller adultos mayores</w:t>
-      </w:r>
-    </w:p>
-    <w:p>
-      <w:pPr>
+          <w:bCs/>
+          <w:sz w:val="24"/>
+          <w:szCs w:val="24"/>
+        </w:rPr>
+        <w:t>{#</w:t>
+      </w:r>
+      <w:r>
         <w:rPr>
           <w:rFonts w:ascii="Arial" w:hAnsi="Arial" w:cs="Arial"/>
           <w:b/>
-          <w:sz w:val="24"/>
-          <w:szCs w:val="24"/>
-        </w:rPr>
-      </w:pPr>
+          <w:bCs/>
+          <w:sz w:val="24"/>
+          <w:szCs w:val="24"/>
+        </w:rPr>
+        <w:t>verificables</w:t>
+      </w:r>
       <w:r>
         <w:rPr>
           <w:rFonts w:ascii="Arial" w:hAnsi="Arial" w:cs="Arial"/>
-          <w:noProof/>
-          <w:sz w:val="24"/>
-          <w:szCs w:val="24"/>
-        </w:rPr>
-        <w:lastRenderedPageBreak/>
-        <w:drawing>
-          <wp:inline distT="0" distB="0" distL="0" distR="0" wp14:anchorId="3FB3FD68" wp14:editId="770D4FB3">
-            <wp:extent cx="1620230" cy="2160307"/>
-            <wp:effectExtent l="0" t="0" r="0" b="0"/>
-            <wp:docPr id="1105" name="image24.png"/>
-            <wp:cNvGraphicFramePr/>
-            <a:graphic xmlns:a="http://schemas.openxmlformats.org/drawingml/2006/main">
-              <a:graphicData uri="http://schemas.openxmlformats.org/drawingml/2006/picture">
-                <pic:pic xmlns:pic="http://schemas.openxmlformats.org/drawingml/2006/picture">
-                  <pic:nvPicPr>
-                    <pic:cNvPr id="0" name="image24.png"/>
-                    <pic:cNvPicPr preferRelativeResize="0"/>
-                  </pic:nvPicPr>
-                  <pic:blipFill>
-                    <a:blip r:embed="rId12"/>
-                    <a:srcRect/>
-                    <a:stretch>
-                      <a:fillRect/>
-                    </a:stretch>
-                  </pic:blipFill>
-                  <pic:spPr>
-                    <a:xfrm>
-                      <a:off x="0" y="0"/>
-                      <a:ext cx="1620230" cy="2160307"/>
-                    </a:xfrm>
-                    <a:prstGeom prst="rect">
-                      <a:avLst/>
-                    </a:prstGeom>
-                    <a:ln/>
-                  </pic:spPr>
-                </pic:pic>
-              </a:graphicData>
-            </a:graphic>
-          </wp:inline>
-        </w:drawing>
-      </w:r>
-      <w:r>
+          <w:b/>
+          <w:bCs/>
+          <w:sz w:val="24"/>
+          <w:szCs w:val="24"/>
+        </w:rPr>
+        <w:t>}</w:t>
+      </w:r>
+    </w:p>
+    <w:p>
+      <w:pPr>
+        <w:spacing w:after="0"/>
+        <w:jc w:val="both"/>
         <w:rPr>
           <w:rFonts w:ascii="Arial" w:hAnsi="Arial" w:cs="Arial"/>
           <w:b/>
-          <w:sz w:val="24"/>
-          <w:szCs w:val="24"/>
-        </w:rPr>
-        <w:t xml:space="preserve"> </w:t>
-      </w:r>
+          <w:bCs/>
+          <w:sz w:val="24"/>
+          <w:szCs w:val="24"/>
+        </w:rPr>
+      </w:pPr>
       <w:r>
         <w:rPr>
           <w:rFonts w:ascii="Arial" w:hAnsi="Arial" w:cs="Arial"/>
-          <w:noProof/>
-          <w:sz w:val="24"/>
-          <w:szCs w:val="24"/>
-        </w:rPr>
-        <w:drawing>
-          <wp:inline distT="0" distB="0" distL="0" distR="0" wp14:anchorId="54B78CD3" wp14:editId="20A24BCD">
-            <wp:extent cx="1567390" cy="2089852"/>
-            <wp:effectExtent l="0" t="0" r="0" b="0"/>
-            <wp:docPr id="1106" name="image27.png"/>
-            <wp:cNvGraphicFramePr/>
-            <a:graphic xmlns:a="http://schemas.openxmlformats.org/drawingml/2006/main">
-              <a:graphicData uri="http://schemas.openxmlformats.org/drawingml/2006/picture">
-                <pic:pic xmlns:pic="http://schemas.openxmlformats.org/drawingml/2006/picture">
-                  <pic:nvPicPr>
-                    <pic:cNvPr id="0" name="image27.png"/>
-                    <pic:cNvPicPr preferRelativeResize="0"/>
-                  </pic:nvPicPr>
-                  <pic:blipFill>
-                    <a:blip r:embed="rId13"/>
-                    <a:srcRect/>
-                    <a:stretch>
-                      <a:fillRect/>
-                    </a:stretch>
-                  </pic:blipFill>
-                  <pic:spPr>
-                    <a:xfrm>
-                      <a:off x="0" y="0"/>
-                      <a:ext cx="1567390" cy="2089852"/>
-                    </a:xfrm>
-                    <a:prstGeom prst="rect">
-                      <a:avLst/>
-                    </a:prstGeom>
-                    <a:ln/>
-                  </pic:spPr>
-                </pic:pic>
-              </a:graphicData>
-            </a:graphic>
-          </wp:inline>
-        </w:drawing>
-      </w:r>
+          <w:b/>
+          <w:bCs/>
+          <w:sz w:val="24"/>
+          <w:szCs w:val="24"/>
+        </w:rPr>
+        <w:t>{</w:t>
+      </w:r>
+      <w:proofErr w:type="spellStart"/>
       <w:r>
         <w:rPr>
           <w:rFonts w:ascii="Arial" w:hAnsi="Arial" w:cs="Arial"/>
           <w:b/>
-          <w:sz w:val="24"/>
-          <w:szCs w:val="24"/>
-        </w:rPr>
-        <w:t xml:space="preserve">  </w:t>
+          <w:bCs/>
+          <w:sz w:val="24"/>
+          <w:szCs w:val="24"/>
+        </w:rPr>
+        <w:t>descripcion</w:t>
       </w:r>
       <w:r>
         <w:rPr>
           <w:rFonts w:ascii="Arial" w:hAnsi="Arial" w:cs="Arial"/>
-          <w:noProof/>
-          <w:sz w:val="24"/>
-          <w:szCs w:val="24"/>
-        </w:rPr>
-        <w:drawing>
-          <wp:inline distT="0" distB="0" distL="0" distR="0" wp14:anchorId="0D42C673" wp14:editId="55C3EE7C">
-            <wp:extent cx="1764299" cy="2352399"/>
-            <wp:effectExtent l="0" t="0" r="0" b="0"/>
-            <wp:docPr id="1108" name="image26.png"/>
-            <wp:cNvGraphicFramePr/>
-            <a:graphic xmlns:a="http://schemas.openxmlformats.org/drawingml/2006/main">
-              <a:graphicData uri="http://schemas.openxmlformats.org/drawingml/2006/picture">
-                <pic:pic xmlns:pic="http://schemas.openxmlformats.org/drawingml/2006/picture">
-                  <pic:nvPicPr>
-                    <pic:cNvPr id="0" name="image26.png"/>
-                    <pic:cNvPicPr preferRelativeResize="0"/>
-                  </pic:nvPicPr>
-                  <pic:blipFill>
-                    <a:blip r:embed="rId14"/>
-                    <a:srcRect/>
-                    <a:stretch>
-                      <a:fillRect/>
-                    </a:stretch>
-                  </pic:blipFill>
-                  <pic:spPr>
-                    <a:xfrm>
-                      <a:off x="0" y="0"/>
-                      <a:ext cx="1764299" cy="2352399"/>
-                    </a:xfrm>
-                    <a:prstGeom prst="rect">
-                      <a:avLst/>
-                    </a:prstGeom>
-                    <a:ln/>
-                  </pic:spPr>
-                </pic:pic>
-              </a:graphicData>
-            </a:graphic>
-          </wp:inline>
-        </w:drawing>
-      </w:r>
+          <w:b/>
+          <w:bCs/>
+          <w:sz w:val="24"/>
+          <w:szCs w:val="24"/>
+        </w:rPr>
+        <w:t>verificable</w:t>
+      </w:r>
+      <w:proofErr w:type="spellEnd"/>
       <w:r>
         <w:rPr>
           <w:rFonts w:ascii="Arial" w:hAnsi="Arial" w:cs="Arial"/>
           <w:b/>
-          <w:sz w:val="24"/>
-          <w:szCs w:val="24"/>
-        </w:rPr>
-        <w:t xml:space="preserve">  </w:t>
-      </w:r>
-    </w:p>
-    <w:p>
-      <w:pPr>
+          <w:bCs/>
+          <w:sz w:val="24"/>
+          <w:szCs w:val="24"/>
+        </w:rPr>
+        <w:t>} {/</w:t>
+      </w:r>
+      <w:r>
         <w:rPr>
           <w:rFonts w:ascii="Arial" w:hAnsi="Arial" w:cs="Arial"/>
           <w:b/>
-          <w:sz w:val="24"/>
-          <w:szCs w:val="24"/>
-        </w:rPr>
-      </w:pPr>
+          <w:bCs/>
+          <w:sz w:val="24"/>
+          <w:szCs w:val="24"/>
+        </w:rPr>
+        <w:t>verificables</w:t>
+      </w:r>
       <w:r>
         <w:rPr>
           <w:rFonts w:ascii="Arial" w:hAnsi="Arial" w:cs="Arial"/>
           <w:b/>
-          <w:sz w:val="24"/>
-          <w:szCs w:val="24"/>
-        </w:rPr>
-        <w:t>Taller de manualidades escuela la consolación</w:t>
-      </w:r>
-    </w:p>
-    <w:p>
-      <w:pPr>
-        <w:rPr>
-          <w:rFonts w:ascii="Arial" w:hAnsi="Arial" w:cs="Arial"/>
-          <w:sz w:val="24"/>
-          <w:szCs w:val="24"/>
-        </w:rPr>
-      </w:pPr>
-      <w:r>
-        <w:rPr>
-          <w:rFonts w:ascii="Arial" w:hAnsi="Arial" w:cs="Arial"/>
-          <w:noProof/>
-          <w:sz w:val="24"/>
-          <w:szCs w:val="24"/>
-        </w:rPr>
-        <w:drawing>
-          <wp:inline distT="0" distB="0" distL="0" distR="0" wp14:anchorId="0939A2AA" wp14:editId="0322171F">
-            <wp:extent cx="2363311" cy="1772618"/>
-            <wp:effectExtent l="0" t="0" r="0" b="0"/>
-            <wp:docPr id="1111" name="image31.png"/>
-            <wp:cNvGraphicFramePr/>
-            <a:graphic xmlns:a="http://schemas.openxmlformats.org/drawingml/2006/main">
-              <a:graphicData uri="http://schemas.openxmlformats.org/drawingml/2006/picture">
-                <pic:pic xmlns:pic="http://schemas.openxmlformats.org/drawingml/2006/picture">
-                  <pic:nvPicPr>
-                    <pic:cNvPr id="0" name="image31.png"/>
-                    <pic:cNvPicPr preferRelativeResize="0"/>
-                  </pic:nvPicPr>
-                  <pic:blipFill>
-                    <a:blip r:embed="rId15"/>
-                    <a:srcRect/>
-                    <a:stretch>
-                      <a:fillRect/>
-                    </a:stretch>
-                  </pic:blipFill>
-                  <pic:spPr>
-                    <a:xfrm>
-                      <a:off x="0" y="0"/>
-                      <a:ext cx="2363311" cy="1772618"/>
-                    </a:xfrm>
-                    <a:prstGeom prst="rect">
-                      <a:avLst/>
-                    </a:prstGeom>
-                    <a:ln/>
-                  </pic:spPr>
-                </pic:pic>
-              </a:graphicData>
-            </a:graphic>
-          </wp:inline>
-        </w:drawing>
-      </w:r>
-      <w:r>
-        <w:rPr>
-          <w:rFonts w:ascii="Arial" w:hAnsi="Arial" w:cs="Arial"/>
-          <w:sz w:val="24"/>
-          <w:szCs w:val="24"/>
-        </w:rPr>
-        <w:t xml:space="preserve"> </w:t>
-      </w:r>
-    </w:p>
-    <w:p>
-      <w:pPr>
-        <w:rPr>
-          <w:rFonts w:ascii="Arial" w:hAnsi="Arial" w:cs="Arial"/>
-          <w:b/>
-          <w:sz w:val="24"/>
-          <w:szCs w:val="24"/>
-        </w:rPr>
-      </w:pPr>
-      <w:r>
-        <w:rPr>
-          <w:rFonts w:ascii="Arial" w:hAnsi="Arial" w:cs="Arial"/>
-          <w:b/>
-          <w:sz w:val="24"/>
-          <w:szCs w:val="24"/>
-        </w:rPr>
-        <w:t xml:space="preserve">Programa por el </w:t>
-      </w:r>
-      <w:proofErr w:type="spellStart"/>
-      <w:r>
-        <w:rPr>
-          <w:rFonts w:ascii="Arial" w:hAnsi="Arial" w:cs="Arial"/>
-          <w:b/>
-          <w:sz w:val="24"/>
-          <w:szCs w:val="24"/>
-        </w:rPr>
-        <w:t>dia</w:t>
-      </w:r>
-      <w:proofErr w:type="spellEnd"/>
-      <w:r>
-        <w:rPr>
-          <w:rFonts w:ascii="Arial" w:hAnsi="Arial" w:cs="Arial"/>
-          <w:b/>
-          <w:sz w:val="24"/>
-          <w:szCs w:val="24"/>
-        </w:rPr>
-        <w:t xml:space="preserve"> de la madre</w:t>
-      </w:r>
+          <w:bCs/>
+          <w:sz w:val="24"/>
+          <w:szCs w:val="24"/>
+        </w:rPr>
+        <w:t>}</w:t>
+      </w:r>
+    </w:p>
+    <w:p>
+      <w:pPr>
+        <w:pBdr>
+          <w:top w:val="nil"/>
+          <w:left w:val="nil"/>
+          <w:bottom w:val="nil"/>
+          <w:right w:val="nil"/>
+          <w:between w:val="nil"/>
+        </w:pBdr>
+        <w:spacing w:after="0" w:line="240" w:lineRule="auto"/>
+        <w:rPr>
+          <w:rFonts w:ascii="Arial" w:eastAsia="Arial" w:hAnsi="Arial" w:cs="Arial"/>
+          <w:b/>
+          <w:color w:val="FF0000"/>
+          <w:sz w:val="24"/>
+          <w:szCs w:val="24"/>
+        </w:rPr>
+      </w:pPr>
+    </w:p>
+    <w:p>
+      <w:pPr>
+        <w:pBdr>
+          <w:top w:val="nil"/>
+          <w:left w:val="nil"/>
+          <w:bottom w:val="nil"/>
+          <w:right w:val="nil"/>
+          <w:between w:val="nil"/>
+        </w:pBdr>
+        <w:spacing w:after="0" w:line="240" w:lineRule="auto"/>
+        <w:jc w:val="both"/>
+        <w:rPr>
+          <w:rFonts w:ascii="Arial" w:eastAsia="Arial" w:hAnsi="Arial" w:cs="Arial"/>
+          <w:b/>
+          <w:color w:val="000000"/>
+          <w:sz w:val="24"/>
+          <w:szCs w:val="24"/>
+        </w:rPr>
+      </w:pPr>
     </w:p>
     <w:p>
       <w:pPr>
@@ -8196,7 +8005,7 @@
                     <pic:cNvPicPr preferRelativeResize="0"/>
                   </pic:nvPicPr>
                   <pic:blipFill>
-                    <a:blip r:embed="rId16"/>
+                    <a:blip r:embed="rId12"/>
                     <a:srcRect l="13098" t="43828" r="4786" b="32935"/>
                     <a:stretch>
                       <a:fillRect/>
@@ -8335,8 +8144,8 @@
       </w:r>
     </w:p>
     <w:sectPr>
-      <w:headerReference w:type="default" r:id="rId17"/>
-      <w:footerReference w:type="default" r:id="rId18"/>
+      <w:headerReference w:type="default" r:id="rId13"/>
+      <w:footerReference w:type="default" r:id="rId14"/>
       <w:pgSz w:w="12240" w:h="15840"/>
       <w:pgMar w:top="1417" w:right="1701" w:bottom="1417" w:left="1701" w:header="709" w:footer="709" w:gutter="0"/>
       <w:pgNumType w:start="1"/>
@@ -8429,21 +8238,12 @@
                             <w:jc w:val="center"/>
                             <w:textDirection w:val="btLr"/>
                           </w:pPr>
-                          <w:proofErr w:type="gramStart"/>
                           <w:r>
                             <w:rPr>
                               <w:color w:val="0F243E"/>
                               <w:sz w:val="26"/>
                             </w:rPr>
-                            <w:t>PAGE  \</w:t>
-                          </w:r>
-                          <w:proofErr w:type="gramEnd"/>
-                          <w:r>
-                            <w:rPr>
-                              <w:color w:val="0F243E"/>
-                              <w:sz w:val="26"/>
-                            </w:rPr>
-                            <w:t xml:space="preserve">* </w:t>
+                            <w:t xml:space="preserve">PAGE  \* </w:t>
                           </w:r>
                           <w:proofErr w:type="spellStart"/>
                           <w:r>

</xml_diff>